<commit_message>
feat: add support for accent expressions in math rendering
</commit_message>
<xml_diff>
--- a/tests/list-complex.docx
+++ b/tests/list-complex.docx
@@ -42,7 +42,7 @@
       </w:r>
       <w:r>
         <w:rPr>
-          <w:rStyle w:val="MdCode"/>
+          <w:rStyle w:val="MdCodespan"/>
           <w:u w:val="single"/>
         </w:rPr>
         <w:t xml:space="preserve">console.log('hello')</w:t>
@@ -94,7 +94,7 @@
         </w:trPr>
         <w:tc>
           <w:tcPr>
-            <w:shd w:fill="F1F2F1"/>
+            <w:shd w:fill="F2F2F2"/>
             <w:vAlign w:val="center"/>
           </w:tcPr>
           <w:p>
@@ -108,7 +108,7 @@
         </w:tc>
         <w:tc>
           <w:tcPr>
-            <w:shd w:fill="F1F2F1"/>
+            <w:shd w:fill="F2F2F2"/>
             <w:vAlign w:val="center"/>
           </w:tcPr>
           <w:p>
@@ -122,7 +122,7 @@
         </w:tc>
         <w:tc>
           <w:tcPr>
-            <w:shd w:fill="F1F2F1"/>
+            <w:shd w:fill="F2F2F2"/>
             <w:vAlign w:val="center"/>
           </w:tcPr>
           <w:p>
@@ -436,7 +436,7 @@
         </w:trPr>
         <w:tc>
           <w:tcPr>
-            <w:shd w:fill="F1F2F1"/>
+            <w:shd w:fill="F2F2F2"/>
             <w:vAlign w:val="center"/>
           </w:tcPr>
           <w:p>
@@ -450,7 +450,7 @@
         </w:tc>
         <w:tc>
           <w:tcPr>
-            <w:shd w:fill="F1F2F1"/>
+            <w:shd w:fill="F2F2F2"/>
             <w:vAlign w:val="center"/>
           </w:tcPr>
           <w:p>
@@ -608,7 +608,7 @@
       </w:r>
       <w:r>
         <w:rPr>
-          <w:rStyle w:val="MdCode"/>
+          <w:rStyle w:val="MdCodespan"/>
           <w:u w:val="single"/>
         </w:rPr>
         <w:t xml:space="preserve">代码</w:t>
@@ -688,7 +688,7 @@
       <w:r>
         <w:t xml:space="preserve">相关链接： </w:t>
       </w:r>
-      <w:hyperlink w:history="1" r:id="rIdci2ceaoci9op8n7gq44x5">
+      <w:hyperlink w:history="1" r:id="rId8h_y4tzlgehfthc1gq5m_">
         <w:r>
           <w:rPr>
             <w:rStyle w:val="MdLink"/>
@@ -887,7 +887,7 @@
         </w:trPr>
         <w:tc>
           <w:tcPr>
-            <w:shd w:fill="F1F2F1"/>
+            <w:shd w:fill="F2F2F2"/>
             <w:vAlign w:val="center"/>
           </w:tcPr>
           <w:p>
@@ -902,7 +902,7 @@
         </w:tc>
         <w:tc>
           <w:tcPr>
-            <w:shd w:fill="F1F2F1"/>
+            <w:shd w:fill="F2F2F2"/>
             <w:vAlign w:val="center"/>
           </w:tcPr>
           <w:p>
@@ -1605,11 +1605,12 @@
         <w:left w:val="single" w:color="A5A5A5" w:sz="1" w:space="8"/>
         <w:right w:val="single" w:color="A5A5A5" w:sz="1" w:space="8"/>
       </w:pBdr>
+      <w:shd w:fill="f6f6f7"/>
       <w:spacing w:before="200" w:after="200"/>
     </w:pPr>
     <w:rPr>
       <w:rFonts w:ascii="Courier New" w:cs="Courier New" w:eastAsia="Courier New" w:hAnsi="Courier New"/>
-      <w:color w:val="C7254E"/>
+      <w:color w:val="032F62"/>
       <w:sz w:val="22"/>
       <w:szCs w:val="22"/>
     </w:rPr>
@@ -1621,7 +1622,7 @@
     <w:qFormat/>
     <w:pPr>
       <w:pBdr>
-        <w:bottom w:val="single" w:color="A5A5A5" w:sz="1" w:space="1"/>
+        <w:bottom w:val="single" w:color="D9D9D9" w:sz="1" w:space="1"/>
       </w:pBdr>
       <w:spacing w:before="240" w:after="240"/>
     </w:pPr>
@@ -1633,8 +1634,9 @@
     <w:qFormat/>
     <w:pPr>
       <w:pBdr>
-        <w:left w:val="single" w:color="A5A5A5" w:sz="20" w:space="12"/>
+        <w:left w:val="single" w:color="666666" w:sz="20" w:space="12"/>
       </w:pBdr>
+      <w:shd w:fill="F9F9F9"/>
       <w:spacing w:before="200" w:after="200"/>
       <w:ind w:left="360"/>
     </w:pPr>
@@ -1651,7 +1653,7 @@
     <w:qFormat/>
     <w:rPr>
       <w:rFonts w:ascii="Courier New" w:cs="Courier New" w:eastAsia="Courier New" w:hAnsi="Courier New"/>
-      <w:color w:val="ED7D31"/>
+      <w:color w:val="4472C4"/>
     </w:rPr>
   </w:style>
   <w:style w:type="paragraph" w:styleId="MdDef">

</xml_diff>